<commit_message>
Added QR code for compainion website
</commit_message>
<xml_diff>
--- a/cl-ai-in-the-curriculum.docx
+++ b/cl-ai-in-the-curriculum.docx
@@ -72,562 +72,632 @@
         <w:t xml:space="preserve">University</w:t>
       </w:r>
     </w:p>
-    <w:bookmarkStart w:id="20" w:name="framing-the-conversation"/>
+    <w:bookmarkStart w:id="24" w:name="companion-website"/>
     <w:p>
       <w:pPr>
         <w:pStyle w:val="Heading2"/>
       </w:pPr>
       <w:r>
-        <w:t xml:space="preserve">Framing the Conversation</w:t>
-      </w:r>
-    </w:p>
-    <w:p>
-      <w:pPr>
-        <w:numPr>
-          <w:ilvl w:val="0"/>
-          <w:numId w:val="1001"/>
-        </w:numPr>
-        <w:pStyle w:val="Compact"/>
-      </w:pPr>
-      <w:r>
-        <w:rPr>
-          <w:bCs/>
-          <w:b/>
-        </w:rPr>
-        <w:t xml:space="preserve">Reality Check</w:t>
-      </w:r>
-      <w:r>
-        <w:t xml:space="preserve">: AI already in workflows; disciplines differ; no one-size-fits-all</w:t>
-      </w:r>
-    </w:p>
-    <w:p>
-      <w:pPr>
-        <w:numPr>
-          <w:ilvl w:val="0"/>
-          <w:numId w:val="1001"/>
-        </w:numPr>
-        <w:pStyle w:val="Compact"/>
-      </w:pPr>
-      <w:r>
-        <w:rPr>
-          <w:bCs/>
-          <w:b/>
-        </w:rPr>
-        <w:t xml:space="preserve">Today’s Goal</w:t>
-      </w:r>
-      <w:r>
-        <w:t xml:space="preserve">: Share challenges &amp; spark reflection</w:t>
-      </w:r>
-    </w:p>
-    <w:p>
-      <w:pPr>
-        <w:numPr>
-          <w:ilvl w:val="0"/>
-          <w:numId w:val="1001"/>
-        </w:numPr>
-        <w:pStyle w:val="Compact"/>
-      </w:pPr>
-      <w:r>
-        <w:rPr>
-          <w:iCs/>
-          <w:i/>
-        </w:rPr>
-        <w:t xml:space="preserve">“</w:t>
-      </w:r>
-      <w:r>
-        <w:rPr>
-          <w:iCs/>
-          <w:i/>
-        </w:rPr>
-        <w:t xml:space="preserve">Not about answers — just questions worth asking</w:t>
-      </w:r>
-      <w:r>
-        <w:rPr>
-          <w:iCs/>
-          <w:i/>
-        </w:rPr>
-        <w:t xml:space="preserve">”</w:t>
+        <w:t xml:space="preserve">Companion Website</w:t>
       </w:r>
     </w:p>
     <w:p>
       <w:pPr>
         <w:pStyle w:val="FirstParagraph"/>
       </w:pPr>
-      <w:r>
-        <w:rPr>
-          <w:iCs/>
-          <w:i/>
-        </w:rPr>
-        <w:t xml:space="preserve">AI Acknowledgment: AI tools were used in the initial drafting and development of this document. All content has been reviewed, refined, and validated through human expertise and professional judgment.</w:t>
-      </w:r>
+      <w:hyperlink r:id="rId20">
+        <w:r>
+          <w:rPr>
+            <w:rStyle w:val="Hyperlink"/>
+          </w:rPr>
+          <w:t xml:space="preserve">AI in the Curriculum</w:t>
+        </w:r>
+      </w:hyperlink>
     </w:p>
     <w:p>
       <w:pPr>
         <w:pStyle w:val="BodyText"/>
-      </w:pPr>
-      <w:r>
-        <w:t xml:space="preserve">I’m sharing observations from my own teaching and conversations with colleagues - you’ll likely recognize these patterns.</w:t>
-      </w:r>
-    </w:p>
-    <w:p>
-      <w:pPr>
-        <w:numPr>
-          <w:ilvl w:val="0"/>
-          <w:numId w:val="1002"/>
-        </w:numPr>
-        <w:pStyle w:val="Compact"/>
-      </w:pPr>
-      <w:r>
-        <w:t xml:space="preserve">AI is already here - students using ChatGPT for assignments, staff for admin tasks</w:t>
-      </w:r>
-    </w:p>
-    <w:p>
-      <w:pPr>
-        <w:numPr>
-          <w:ilvl w:val="0"/>
-          <w:numId w:val="1002"/>
-        </w:numPr>
-        <w:pStyle w:val="Compact"/>
-      </w:pPr>
-      <w:r>
-        <w:t xml:space="preserve">Engineering will use it differently than Creative Writing - acknowledge this</w:t>
-      </w:r>
-    </w:p>
-    <w:p>
-      <w:pPr>
-        <w:numPr>
-          <w:ilvl w:val="0"/>
-          <w:numId w:val="1002"/>
-        </w:numPr>
-        <w:pStyle w:val="Compact"/>
-      </w:pPr>
-      <w:r>
-        <w:t xml:space="preserve">We’re exploring together, not prescribing solutions</w:t>
-      </w:r>
-    </w:p>
-    <w:p>
-      <w:pPr>
-        <w:numPr>
-          <w:ilvl w:val="0"/>
-          <w:numId w:val="1002"/>
-        </w:numPr>
-        <w:pStyle w:val="Compact"/>
-      </w:pPr>
-      <w:r>
-        <w:t xml:space="preserve">Set expectation: discussion starter, not definitive guide</w:t>
-      </w:r>
-    </w:p>
-    <w:p>
-      <w:pPr>
-        <w:pStyle w:val="FirstParagraph"/>
-      </w:pPr>
-      <w:r>
-        <w:rPr>
-          <w:bCs/>
-          <w:b/>
-        </w:rPr>
-        <w:t xml:space="preserve">Elephant in the room</w:t>
-      </w:r>
-      <w:r>
-        <w:t xml:space="preserve">: We need to talk about AI shame - tease what’s coming</w:t>
-      </w:r>
-    </w:p>
-    <w:p>
-      <w:pPr>
-        <w:pStyle w:val="BodyText"/>
-      </w:pPr>
-      <w:r>
-        <w:t xml:space="preserve">Some of you might be thinking</w:t>
-      </w:r>
-      <w:r>
-        <w:t xml:space="preserve"> </w:t>
-      </w:r>
-      <w:r>
-        <w:t xml:space="preserve">‘</w:t>
-      </w:r>
-      <w:r>
-        <w:t xml:space="preserve">not another AI talk</w:t>
-      </w:r>
-      <w:r>
-        <w:t xml:space="preserve">’</w:t>
-      </w:r>
-      <w:r>
-        <w:t xml:space="preserve"> </w:t>
-      </w:r>
-      <w:r>
-        <w:t xml:space="preserve">- but we need to talk about what’s actually happening in our classrooms</w:t>
-      </w:r>
-    </w:p>
-    <w:p>
-      <w:pPr>
-        <w:pStyle w:val="BodyText"/>
-      </w:pPr>
-      <w:r>
-        <w:t xml:space="preserve">Let me share four challenges I’m seeing…</w:t>
-      </w:r>
-    </w:p>
-    <w:p>
-      <w:r>
-        <w:pict>
-          <v:rect style="width:0;height:1.5pt" o:hralign="center" o:hrstd="t" o:hr="t"/>
-        </w:pict>
-      </w:r>
-    </w:p>
-    <w:bookmarkEnd w:id="20"/>
-    <w:bookmarkStart w:id="21" w:name="Xa210a6550427dbfdb0e5371aa5b9286126d1ae7"/>
-    <w:p>
-      <w:pPr>
-        <w:pStyle w:val="Heading2"/>
-      </w:pPr>
-      <w:r>
-        <w:t xml:space="preserve">Over-Trust: The</w:t>
-      </w:r>
-      <w:r>
-        <w:t xml:space="preserve"> </w:t>
-      </w:r>
-      <w:r>
-        <w:t xml:space="preserve">“</w:t>
-      </w:r>
-      <w:r>
-        <w:t xml:space="preserve">Fountain of Knowledge</w:t>
-      </w:r>
-      <w:r>
-        <w:t xml:space="preserve">”</w:t>
-      </w:r>
-      <w:r>
-        <w:t xml:space="preserve"> </w:t>
-      </w:r>
-      <w:r>
-        <w:t xml:space="preserve">Problem</w:t>
-      </w:r>
-    </w:p>
-    <w:p>
-      <w:pPr>
-        <w:numPr>
-          <w:ilvl w:val="0"/>
-          <w:numId w:val="1003"/>
-        </w:numPr>
-        <w:pStyle w:val="Compact"/>
-      </w:pPr>
-      <w:r>
-        <w:rPr>
-          <w:bCs/>
-          <w:b/>
-        </w:rPr>
-        <w:t xml:space="preserve">Challenge</w:t>
-      </w:r>
-      <w:r>
-        <w:t xml:space="preserve">: Students over-trust AI</w:t>
-      </w:r>
-    </w:p>
-    <w:p>
-      <w:pPr>
-        <w:numPr>
-          <w:ilvl w:val="0"/>
-          <w:numId w:val="1003"/>
-        </w:numPr>
-        <w:pStyle w:val="Compact"/>
-      </w:pPr>
-      <w:r>
-        <w:rPr>
-          <w:bCs/>
-          <w:b/>
-        </w:rPr>
-        <w:t xml:space="preserve">Impact</w:t>
-      </w:r>
-      <w:r>
-        <w:t xml:space="preserve">: Weakens critical thinking</w:t>
-      </w:r>
-      <w:r>
-        <w:br/>
-      </w:r>
-    </w:p>
-    <w:p>
-      <w:pPr>
-        <w:numPr>
-          <w:ilvl w:val="0"/>
-          <w:numId w:val="1003"/>
-        </w:numPr>
-        <w:pStyle w:val="Compact"/>
-      </w:pPr>
-      <w:r>
-        <w:rPr>
-          <w:bCs/>
-          <w:b/>
-        </w:rPr>
-        <w:t xml:space="preserve">Response</w:t>
-      </w:r>
-      <w:r>
-        <w:t xml:space="preserve">: Error-spotting, critique, reward questioning</w:t>
-      </w:r>
-    </w:p>
-    <w:p>
-      <w:pPr>
-        <w:pStyle w:val="FirstParagraph"/>
-      </w:pPr>
-      <w:r>
-        <w:t xml:space="preserve">I watched a student refuse to question an obviously wrong AI answer because</w:t>
-      </w:r>
-      <w:r>
-        <w:t xml:space="preserve"> </w:t>
-      </w:r>
-      <w:r>
-        <w:t xml:space="preserve">‘</w:t>
-      </w:r>
-      <w:r>
-        <w:t xml:space="preserve">the AI said so</w:t>
-      </w:r>
-      <w:r>
-        <w:t xml:space="preserve">’</w:t>
-      </w:r>
-    </w:p>
-    <w:p>
-      <w:pPr>
-        <w:numPr>
-          <w:ilvl w:val="0"/>
-          <w:numId w:val="1004"/>
-        </w:numPr>
-      </w:pPr>
-      <w:r>
-        <w:t xml:space="preserve">Students treat AI like authoritative source</w:t>
-      </w:r>
-    </w:p>
-    <w:p>
-      <w:pPr>
-        <w:numPr>
-          <w:ilvl w:val="0"/>
-          <w:numId w:val="1004"/>
-        </w:numPr>
-      </w:pPr>
-      <w:r>
-        <w:t xml:space="preserve">Hesitant to disagree even when they know better</w:t>
-      </w:r>
-    </w:p>
-    <w:p>
-      <w:pPr>
-        <w:numPr>
-          <w:ilvl w:val="0"/>
-          <w:numId w:val="1004"/>
-        </w:numPr>
-      </w:pPr>
-      <w:r>
-        <w:t xml:space="preserve">“</w:t>
-      </w:r>
-      <w:r>
-        <w:t xml:space="preserve">But ChatGPT said…</w:t>
-      </w:r>
-      <w:r>
-        <w:t xml:space="preserve">”</w:t>
-      </w:r>
-      <w:r>
-        <w:t xml:space="preserve"> </w:t>
-      </w:r>
-      <w:r>
-        <w:t xml:space="preserve">becoming common refrain</w:t>
-      </w:r>
-    </w:p>
-    <w:p>
-      <w:pPr>
-        <w:numPr>
-          <w:ilvl w:val="0"/>
-          <w:numId w:val="1004"/>
-        </w:numPr>
-      </w:pPr>
-      <w:r>
-        <w:t xml:space="preserve">Give students an AI explanation with 2 deliberate errors</w:t>
-      </w:r>
-    </w:p>
-    <w:p>
-      <w:pPr>
-        <w:numPr>
-          <w:ilvl w:val="0"/>
-          <w:numId w:val="1004"/>
-        </w:numPr>
-      </w:pPr>
-      <w:r>
-        <w:t xml:space="preserve">Works across disciplines: wrong physics formula, incorrect historical date, buggy code, flawed diagnosis</w:t>
-      </w:r>
-    </w:p>
-    <w:p>
-      <w:pPr>
-        <w:numPr>
-          <w:ilvl w:val="0"/>
-          <w:numId w:val="1004"/>
-        </w:numPr>
-      </w:pPr>
-      <w:r>
-        <w:t xml:space="preserve">Students initially struggle to spot errors they’d normally catch</w:t>
-      </w:r>
-    </w:p>
-    <w:p>
-      <w:pPr>
-        <w:pStyle w:val="FirstParagraph"/>
-      </w:pPr>
-      <w:r>
-        <w:rPr>
-          <w:bCs/>
-          <w:b/>
-        </w:rPr>
-        <w:t xml:space="preserve">Response strategies</w:t>
-      </w:r>
-      <w:r>
-        <w:t xml:space="preserve">:</w:t>
-      </w:r>
-      <w:r>
-        <w:t xml:space="preserve"> </w:t>
-      </w:r>
-      <w:r>
-        <w:t xml:space="preserve">- Make error-hunting a regular exercise</w:t>
-      </w:r>
-      <w:r>
-        <w:t xml:space="preserve"> </w:t>
-      </w:r>
-      <w:r>
-        <w:t xml:space="preserve">- Compare multiple AI responses to same prompt</w:t>
-      </w:r>
-      <w:r>
-        <w:t xml:space="preserve"> </w:t>
-      </w:r>
-      <w:r>
-        <w:t xml:space="preserve">- Reward students who challenge AI answers</w:t>
-      </w:r>
-      <w:r>
-        <w:t xml:space="preserve"> </w:t>
-      </w:r>
-      <w:r>
-        <w:t xml:space="preserve">-</w:t>
-      </w:r>
-      <w:r>
-        <w:t xml:space="preserve"> </w:t>
-      </w:r>
-      <w:r>
-        <w:t xml:space="preserve">“</w:t>
-      </w:r>
-      <w:r>
-        <w:t xml:space="preserve">Find three ways to improve this AI response</w:t>
-      </w:r>
-      <w:r>
-        <w:t xml:space="preserve">”</w:t>
-      </w:r>
-    </w:p>
-    <w:p>
-      <w:pPr>
-        <w:pStyle w:val="BodyText"/>
-      </w:pPr>
-      <w:r>
-        <w:rPr>
-          <w:bCs/>
-          <w:b/>
-        </w:rPr>
-        <w:t xml:space="preserve">Key message</w:t>
-      </w:r>
-      <w:r>
-        <w:t xml:space="preserve">: Critical thinking matters MORE with AI, not less</w:t>
-      </w:r>
-    </w:p>
-    <w:p>
-      <w:pPr>
-        <w:pStyle w:val="BodyText"/>
-      </w:pPr>
-      <w:r>
-        <w:t xml:space="preserve">But over-trust isn’t the only problem…</w:t>
-      </w:r>
-    </w:p>
-    <w:p>
-      <w:r>
-        <w:pict>
-          <v:rect style="width:0;height:1.5pt" o:hralign="center" o:hrstd="t" o:hr="t"/>
-        </w:pict>
-      </w:r>
-    </w:p>
-    <w:bookmarkEnd w:id="21"/>
-    <w:bookmarkStart w:id="25" w:name="over-use-shortcuts-vs.-scaffolds"/>
-    <w:p>
-      <w:pPr>
-        <w:pStyle w:val="Heading2"/>
-      </w:pPr>
-      <w:r>
-        <w:t xml:space="preserve">Over-Use: Shortcuts vs. Scaffolds</w:t>
-      </w:r>
-    </w:p>
-    <w:p>
-      <w:pPr>
-        <w:numPr>
-          <w:ilvl w:val="0"/>
-          <w:numId w:val="1005"/>
-        </w:numPr>
-        <w:pStyle w:val="Compact"/>
-      </w:pPr>
-      <w:r>
-        <w:rPr>
-          <w:bCs/>
-          <w:b/>
-        </w:rPr>
-        <w:t xml:space="preserve">Challenge</w:t>
-      </w:r>
-      <w:r>
-        <w:t xml:space="preserve">: AI as bypass, not support</w:t>
-      </w:r>
-    </w:p>
-    <w:p>
-      <w:pPr>
-        <w:numPr>
-          <w:ilvl w:val="0"/>
-          <w:numId w:val="1005"/>
-        </w:numPr>
-        <w:pStyle w:val="Compact"/>
-      </w:pPr>
-      <w:r>
-        <w:rPr>
-          <w:bCs/>
-          <w:b/>
-        </w:rPr>
-        <w:t xml:space="preserve">Risks</w:t>
-      </w:r>
-      <w:r>
-        <w:t xml:space="preserve">: Shallow learning, plagiarism fears, lost skills</w:t>
-      </w:r>
-    </w:p>
-    <w:p>
-      <w:pPr>
-        <w:numPr>
-          <w:ilvl w:val="0"/>
-          <w:numId w:val="1005"/>
-        </w:numPr>
-        <w:pStyle w:val="Compact"/>
-      </w:pPr>
-      <w:r>
-        <w:rPr>
-          <w:bCs/>
-          <w:b/>
-        </w:rPr>
-        <w:t xml:space="preserve">Response</w:t>
-      </w:r>
-      <w:r>
-        <w:t xml:space="preserve">: Frame AI as scaffold within pedagogy</w:t>
-      </w:r>
-    </w:p>
-    <w:p>
-      <w:pPr>
-        <w:pStyle w:val="CaptionedFigure"/>
       </w:pPr>
       <w:r>
         <w:drawing>
           <wp:inline>
-            <wp:extent cx="5334000" cy="3943201"/>
+            <wp:extent cx="5334000" cy="5334000"/>
             <wp:effectExtent b="0" l="0" r="0" t="0"/>
-            <wp:docPr descr="© Rawia Inaim. “Bloom’s Taxonomy.” Retrieved September 4, 2025, from https://opentextbc.ca/studentsuccess/chapter/effective-questions/. Licensed under a CC BY-SA (Attribution ShareAlike) license." title="" id="23" name="Picture"/>
+            <wp:docPr descr="" title="" id="22" name="Picture"/>
             <a:graphic>
               <a:graphicData uri="http://schemas.openxmlformats.org/drawingml/2006/picture">
                 <pic:pic>
                   <pic:nvPicPr>
-                    <pic:cNvPr descr="./assets/blooms.png" id="24" name="Picture"/>
+                    <pic:cNvPr descr="./ai_in_curriculum_qr.png" id="23" name="Picture"/>
                     <pic:cNvPicPr>
                       <a:picLocks noChangeArrowheads="1" noChangeAspect="1"/>
                     </pic:cNvPicPr>
                   </pic:nvPicPr>
                   <pic:blipFill>
-                    <a:blip r:embed="rId22"/>
+                    <a:blip r:embed="rId21"/>
+                    <a:stretch>
+                      <a:fillRect/>
+                    </a:stretch>
+                  </pic:blipFill>
+                  <pic:spPr bwMode="auto">
+                    <a:xfrm>
+                      <a:off x="0" y="0"/>
+                      <a:ext cx="5334000" cy="5334000"/>
+                    </a:xfrm>
+                    <a:prstGeom prst="rect">
+                      <a:avLst/>
+                    </a:prstGeom>
+                    <a:noFill/>
+                    <a:ln w="9525">
+                      <a:noFill/>
+                      <a:headEnd/>
+                      <a:tailEnd/>
+                    </a:ln>
+                  </pic:spPr>
+                </pic:pic>
+              </a:graphicData>
+            </a:graphic>
+          </wp:inline>
+        </w:drawing>
+      </w:r>
+    </w:p>
+    <w:bookmarkEnd w:id="24"/>
+    <w:bookmarkStart w:id="25" w:name="framing-the-conversation"/>
+    <w:p>
+      <w:pPr>
+        <w:pStyle w:val="Heading2"/>
+      </w:pPr>
+      <w:r>
+        <w:t xml:space="preserve">Framing the Conversation</w:t>
+      </w:r>
+    </w:p>
+    <w:p>
+      <w:pPr>
+        <w:numPr>
+          <w:ilvl w:val="0"/>
+          <w:numId w:val="1001"/>
+        </w:numPr>
+        <w:pStyle w:val="Compact"/>
+      </w:pPr>
+      <w:r>
+        <w:rPr>
+          <w:bCs/>
+          <w:b/>
+        </w:rPr>
+        <w:t xml:space="preserve">Reality Check</w:t>
+      </w:r>
+      <w:r>
+        <w:t xml:space="preserve">: AI already in workflows; disciplines differ; no one-size-fits-all</w:t>
+      </w:r>
+    </w:p>
+    <w:p>
+      <w:pPr>
+        <w:numPr>
+          <w:ilvl w:val="0"/>
+          <w:numId w:val="1001"/>
+        </w:numPr>
+        <w:pStyle w:val="Compact"/>
+      </w:pPr>
+      <w:r>
+        <w:rPr>
+          <w:bCs/>
+          <w:b/>
+        </w:rPr>
+        <w:t xml:space="preserve">Today’s Goal</w:t>
+      </w:r>
+      <w:r>
+        <w:t xml:space="preserve">: Share challenges &amp; spark reflection</w:t>
+      </w:r>
+    </w:p>
+    <w:p>
+      <w:pPr>
+        <w:numPr>
+          <w:ilvl w:val="0"/>
+          <w:numId w:val="1001"/>
+        </w:numPr>
+        <w:pStyle w:val="Compact"/>
+      </w:pPr>
+      <w:r>
+        <w:rPr>
+          <w:iCs/>
+          <w:i/>
+        </w:rPr>
+        <w:t xml:space="preserve">“</w:t>
+      </w:r>
+      <w:r>
+        <w:rPr>
+          <w:iCs/>
+          <w:i/>
+        </w:rPr>
+        <w:t xml:space="preserve">Not about answers — just questions worth asking</w:t>
+      </w:r>
+      <w:r>
+        <w:rPr>
+          <w:iCs/>
+          <w:i/>
+        </w:rPr>
+        <w:t xml:space="preserve">”</w:t>
+      </w:r>
+    </w:p>
+    <w:p>
+      <w:pPr>
+        <w:pStyle w:val="FirstParagraph"/>
+      </w:pPr>
+      <w:r>
+        <w:rPr>
+          <w:iCs/>
+          <w:i/>
+        </w:rPr>
+        <w:t xml:space="preserve">AI Acknowledgment: AI tools were used in the initial drafting and development of this document. All content has been reviewed, refined, and validated through human expertise and professional judgment.</w:t>
+      </w:r>
+    </w:p>
+    <w:p>
+      <w:pPr>
+        <w:pStyle w:val="BodyText"/>
+      </w:pPr>
+      <w:r>
+        <w:t xml:space="preserve">I’m sharing observations from my own teaching and conversations with colleagues - you’ll likely recognize these patterns.</w:t>
+      </w:r>
+    </w:p>
+    <w:p>
+      <w:pPr>
+        <w:numPr>
+          <w:ilvl w:val="0"/>
+          <w:numId w:val="1002"/>
+        </w:numPr>
+        <w:pStyle w:val="Compact"/>
+      </w:pPr>
+      <w:r>
+        <w:t xml:space="preserve">AI is already here - students using ChatGPT for assignments, staff for admin tasks</w:t>
+      </w:r>
+    </w:p>
+    <w:p>
+      <w:pPr>
+        <w:numPr>
+          <w:ilvl w:val="0"/>
+          <w:numId w:val="1002"/>
+        </w:numPr>
+        <w:pStyle w:val="Compact"/>
+      </w:pPr>
+      <w:r>
+        <w:t xml:space="preserve">Engineering will use it differently than Creative Writing - acknowledge this</w:t>
+      </w:r>
+    </w:p>
+    <w:p>
+      <w:pPr>
+        <w:numPr>
+          <w:ilvl w:val="0"/>
+          <w:numId w:val="1002"/>
+        </w:numPr>
+        <w:pStyle w:val="Compact"/>
+      </w:pPr>
+      <w:r>
+        <w:t xml:space="preserve">We’re exploring together, not prescribing solutions</w:t>
+      </w:r>
+    </w:p>
+    <w:p>
+      <w:pPr>
+        <w:numPr>
+          <w:ilvl w:val="0"/>
+          <w:numId w:val="1002"/>
+        </w:numPr>
+        <w:pStyle w:val="Compact"/>
+      </w:pPr>
+      <w:r>
+        <w:t xml:space="preserve">Set expectation: discussion starter, not definitive guide</w:t>
+      </w:r>
+    </w:p>
+    <w:p>
+      <w:pPr>
+        <w:pStyle w:val="FirstParagraph"/>
+      </w:pPr>
+      <w:r>
+        <w:rPr>
+          <w:bCs/>
+          <w:b/>
+        </w:rPr>
+        <w:t xml:space="preserve">Elephant in the room</w:t>
+      </w:r>
+      <w:r>
+        <w:t xml:space="preserve">: We need to talk about AI shame - tease what’s coming</w:t>
+      </w:r>
+    </w:p>
+    <w:p>
+      <w:pPr>
+        <w:pStyle w:val="BodyText"/>
+      </w:pPr>
+      <w:r>
+        <w:t xml:space="preserve">Some of you might be thinking</w:t>
+      </w:r>
+      <w:r>
+        <w:t xml:space="preserve"> </w:t>
+      </w:r>
+      <w:r>
+        <w:t xml:space="preserve">‘</w:t>
+      </w:r>
+      <w:r>
+        <w:t xml:space="preserve">not another AI talk</w:t>
+      </w:r>
+      <w:r>
+        <w:t xml:space="preserve">’</w:t>
+      </w:r>
+      <w:r>
+        <w:t xml:space="preserve"> </w:t>
+      </w:r>
+      <w:r>
+        <w:t xml:space="preserve">- but we need to talk about what’s actually happening in our classrooms</w:t>
+      </w:r>
+    </w:p>
+    <w:p>
+      <w:pPr>
+        <w:pStyle w:val="BodyText"/>
+      </w:pPr>
+      <w:r>
+        <w:t xml:space="preserve">Let me share four challenges I’m seeing…</w:t>
+      </w:r>
+    </w:p>
+    <w:p>
+      <w:r>
+        <w:pict>
+          <v:rect style="width:0;height:1.5pt" o:hralign="center" o:hrstd="t" o:hr="t"/>
+        </w:pict>
+      </w:r>
+    </w:p>
+    <w:bookmarkEnd w:id="25"/>
+    <w:bookmarkStart w:id="26" w:name="Xa210a6550427dbfdb0e5371aa5b9286126d1ae7"/>
+    <w:p>
+      <w:pPr>
+        <w:pStyle w:val="Heading2"/>
+      </w:pPr>
+      <w:r>
+        <w:t xml:space="preserve">Over-Trust: The</w:t>
+      </w:r>
+      <w:r>
+        <w:t xml:space="preserve"> </w:t>
+      </w:r>
+      <w:r>
+        <w:t xml:space="preserve">“</w:t>
+      </w:r>
+      <w:r>
+        <w:t xml:space="preserve">Fountain of Knowledge</w:t>
+      </w:r>
+      <w:r>
+        <w:t xml:space="preserve">”</w:t>
+      </w:r>
+      <w:r>
+        <w:t xml:space="preserve"> </w:t>
+      </w:r>
+      <w:r>
+        <w:t xml:space="preserve">Problem</w:t>
+      </w:r>
+    </w:p>
+    <w:p>
+      <w:pPr>
+        <w:numPr>
+          <w:ilvl w:val="0"/>
+          <w:numId w:val="1003"/>
+        </w:numPr>
+        <w:pStyle w:val="Compact"/>
+      </w:pPr>
+      <w:r>
+        <w:rPr>
+          <w:bCs/>
+          <w:b/>
+        </w:rPr>
+        <w:t xml:space="preserve">Challenge</w:t>
+      </w:r>
+      <w:r>
+        <w:t xml:space="preserve">: Students over-trust AI</w:t>
+      </w:r>
+    </w:p>
+    <w:p>
+      <w:pPr>
+        <w:numPr>
+          <w:ilvl w:val="0"/>
+          <w:numId w:val="1003"/>
+        </w:numPr>
+        <w:pStyle w:val="Compact"/>
+      </w:pPr>
+      <w:r>
+        <w:rPr>
+          <w:bCs/>
+          <w:b/>
+        </w:rPr>
+        <w:t xml:space="preserve">Impact</w:t>
+      </w:r>
+      <w:r>
+        <w:t xml:space="preserve">: Weakens critical thinking</w:t>
+      </w:r>
+      <w:r>
+        <w:br/>
+      </w:r>
+    </w:p>
+    <w:p>
+      <w:pPr>
+        <w:numPr>
+          <w:ilvl w:val="0"/>
+          <w:numId w:val="1003"/>
+        </w:numPr>
+        <w:pStyle w:val="Compact"/>
+      </w:pPr>
+      <w:r>
+        <w:rPr>
+          <w:bCs/>
+          <w:b/>
+        </w:rPr>
+        <w:t xml:space="preserve">Response</w:t>
+      </w:r>
+      <w:r>
+        <w:t xml:space="preserve">: Error-spotting, critique, reward questioning</w:t>
+      </w:r>
+    </w:p>
+    <w:p>
+      <w:pPr>
+        <w:pStyle w:val="FirstParagraph"/>
+      </w:pPr>
+      <w:r>
+        <w:t xml:space="preserve">I watched a student refuse to question an obviously wrong AI answer because</w:t>
+      </w:r>
+      <w:r>
+        <w:t xml:space="preserve"> </w:t>
+      </w:r>
+      <w:r>
+        <w:t xml:space="preserve">‘</w:t>
+      </w:r>
+      <w:r>
+        <w:t xml:space="preserve">the AI said so</w:t>
+      </w:r>
+      <w:r>
+        <w:t xml:space="preserve">’</w:t>
+      </w:r>
+    </w:p>
+    <w:p>
+      <w:pPr>
+        <w:numPr>
+          <w:ilvl w:val="0"/>
+          <w:numId w:val="1004"/>
+        </w:numPr>
+      </w:pPr>
+      <w:r>
+        <w:t xml:space="preserve">Students treat AI like authoritative source</w:t>
+      </w:r>
+    </w:p>
+    <w:p>
+      <w:pPr>
+        <w:numPr>
+          <w:ilvl w:val="0"/>
+          <w:numId w:val="1004"/>
+        </w:numPr>
+      </w:pPr>
+      <w:r>
+        <w:t xml:space="preserve">Hesitant to disagree even when they know better</w:t>
+      </w:r>
+    </w:p>
+    <w:p>
+      <w:pPr>
+        <w:numPr>
+          <w:ilvl w:val="0"/>
+          <w:numId w:val="1004"/>
+        </w:numPr>
+      </w:pPr>
+      <w:r>
+        <w:t xml:space="preserve">“</w:t>
+      </w:r>
+      <w:r>
+        <w:t xml:space="preserve">But ChatGPT said…</w:t>
+      </w:r>
+      <w:r>
+        <w:t xml:space="preserve">”</w:t>
+      </w:r>
+      <w:r>
+        <w:t xml:space="preserve"> </w:t>
+      </w:r>
+      <w:r>
+        <w:t xml:space="preserve">becoming common refrain</w:t>
+      </w:r>
+    </w:p>
+    <w:p>
+      <w:pPr>
+        <w:numPr>
+          <w:ilvl w:val="0"/>
+          <w:numId w:val="1004"/>
+        </w:numPr>
+      </w:pPr>
+      <w:r>
+        <w:t xml:space="preserve">Give students an AI explanation with 2 deliberate errors</w:t>
+      </w:r>
+    </w:p>
+    <w:p>
+      <w:pPr>
+        <w:numPr>
+          <w:ilvl w:val="0"/>
+          <w:numId w:val="1004"/>
+        </w:numPr>
+      </w:pPr>
+      <w:r>
+        <w:t xml:space="preserve">Works across disciplines: wrong physics formula, incorrect historical date, buggy code, flawed diagnosis</w:t>
+      </w:r>
+    </w:p>
+    <w:p>
+      <w:pPr>
+        <w:numPr>
+          <w:ilvl w:val="0"/>
+          <w:numId w:val="1004"/>
+        </w:numPr>
+      </w:pPr>
+      <w:r>
+        <w:t xml:space="preserve">Students initially struggle to spot errors they’d normally catch</w:t>
+      </w:r>
+    </w:p>
+    <w:p>
+      <w:pPr>
+        <w:pStyle w:val="FirstParagraph"/>
+      </w:pPr>
+      <w:r>
+        <w:rPr>
+          <w:bCs/>
+          <w:b/>
+        </w:rPr>
+        <w:t xml:space="preserve">Response strategies</w:t>
+      </w:r>
+      <w:r>
+        <w:t xml:space="preserve">:</w:t>
+      </w:r>
+      <w:r>
+        <w:t xml:space="preserve"> </w:t>
+      </w:r>
+      <w:r>
+        <w:t xml:space="preserve">- Make error-hunting a regular exercise</w:t>
+      </w:r>
+      <w:r>
+        <w:t xml:space="preserve"> </w:t>
+      </w:r>
+      <w:r>
+        <w:t xml:space="preserve">- Compare multiple AI responses to same prompt</w:t>
+      </w:r>
+      <w:r>
+        <w:t xml:space="preserve"> </w:t>
+      </w:r>
+      <w:r>
+        <w:t xml:space="preserve">- Reward students who challenge AI answers</w:t>
+      </w:r>
+      <w:r>
+        <w:t xml:space="preserve"> </w:t>
+      </w:r>
+      <w:r>
+        <w:t xml:space="preserve">-</w:t>
+      </w:r>
+      <w:r>
+        <w:t xml:space="preserve"> </w:t>
+      </w:r>
+      <w:r>
+        <w:t xml:space="preserve">“</w:t>
+      </w:r>
+      <w:r>
+        <w:t xml:space="preserve">Find three ways to improve this AI response</w:t>
+      </w:r>
+      <w:r>
+        <w:t xml:space="preserve">”</w:t>
+      </w:r>
+    </w:p>
+    <w:p>
+      <w:pPr>
+        <w:pStyle w:val="BodyText"/>
+      </w:pPr>
+      <w:r>
+        <w:rPr>
+          <w:bCs/>
+          <w:b/>
+        </w:rPr>
+        <w:t xml:space="preserve">Key message</w:t>
+      </w:r>
+      <w:r>
+        <w:t xml:space="preserve">: Critical thinking matters MORE with AI, not less</w:t>
+      </w:r>
+    </w:p>
+    <w:p>
+      <w:pPr>
+        <w:pStyle w:val="BodyText"/>
+      </w:pPr>
+      <w:r>
+        <w:t xml:space="preserve">But over-trust isn’t the only problem…</w:t>
+      </w:r>
+    </w:p>
+    <w:p>
+      <w:r>
+        <w:pict>
+          <v:rect style="width:0;height:1.5pt" o:hralign="center" o:hrstd="t" o:hr="t"/>
+        </w:pict>
+      </w:r>
+    </w:p>
+    <w:bookmarkEnd w:id="26"/>
+    <w:bookmarkStart w:id="30" w:name="over-use-shortcuts-vs.-scaffolds"/>
+    <w:p>
+      <w:pPr>
+        <w:pStyle w:val="Heading2"/>
+      </w:pPr>
+      <w:r>
+        <w:t xml:space="preserve">Over-Use: Shortcuts vs. Scaffolds</w:t>
+      </w:r>
+    </w:p>
+    <w:p>
+      <w:pPr>
+        <w:numPr>
+          <w:ilvl w:val="0"/>
+          <w:numId w:val="1005"/>
+        </w:numPr>
+        <w:pStyle w:val="Compact"/>
+      </w:pPr>
+      <w:r>
+        <w:rPr>
+          <w:bCs/>
+          <w:b/>
+        </w:rPr>
+        <w:t xml:space="preserve">Challenge</w:t>
+      </w:r>
+      <w:r>
+        <w:t xml:space="preserve">: AI as bypass, not support</w:t>
+      </w:r>
+    </w:p>
+    <w:p>
+      <w:pPr>
+        <w:numPr>
+          <w:ilvl w:val="0"/>
+          <w:numId w:val="1005"/>
+        </w:numPr>
+        <w:pStyle w:val="Compact"/>
+      </w:pPr>
+      <w:r>
+        <w:rPr>
+          <w:bCs/>
+          <w:b/>
+        </w:rPr>
+        <w:t xml:space="preserve">Risks</w:t>
+      </w:r>
+      <w:r>
+        <w:t xml:space="preserve">: Shallow learning, plagiarism fears, lost skills</w:t>
+      </w:r>
+    </w:p>
+    <w:p>
+      <w:pPr>
+        <w:numPr>
+          <w:ilvl w:val="0"/>
+          <w:numId w:val="1005"/>
+        </w:numPr>
+        <w:pStyle w:val="Compact"/>
+      </w:pPr>
+      <w:r>
+        <w:rPr>
+          <w:bCs/>
+          <w:b/>
+        </w:rPr>
+        <w:t xml:space="preserve">Response</w:t>
+      </w:r>
+      <w:r>
+        <w:t xml:space="preserve">: Frame AI as scaffold within pedagogy</w:t>
+      </w:r>
+    </w:p>
+    <w:p>
+      <w:pPr>
+        <w:pStyle w:val="CaptionedFigure"/>
+      </w:pPr>
+      <w:r>
+        <w:drawing>
+          <wp:inline>
+            <wp:extent cx="5334000" cy="3943201"/>
+            <wp:effectExtent b="0" l="0" r="0" t="0"/>
+            <wp:docPr descr="© Rawia Inaim. “Bloom’s Taxonomy.” Retrieved September 4, 2025, from https://opentextbc.ca/studentsuccess/chapter/effective-questions/. Licensed under a CC BY-SA (Attribution ShareAlike) license." title="" id="28" name="Picture"/>
+            <a:graphic>
+              <a:graphicData uri="http://schemas.openxmlformats.org/drawingml/2006/picture">
+                <pic:pic>
+                  <pic:nvPicPr>
+                    <pic:cNvPr descr="./assets/blooms.png" id="29" name="Picture"/>
+                    <pic:cNvPicPr>
+                      <a:picLocks noChangeArrowheads="1" noChangeAspect="1"/>
+                    </pic:cNvPicPr>
+                  </pic:nvPicPr>
+                  <pic:blipFill>
+                    <a:blip r:embed="rId27"/>
                     <a:stretch>
                       <a:fillRect/>
                     </a:stretch>
@@ -892,8 +962,8 @@
         </w:pict>
       </w:r>
     </w:p>
-    <w:bookmarkEnd w:id="25"/>
-    <w:bookmarkStart w:id="26" w:name="misplaced-blame-its-not-the-tool"/>
+    <w:bookmarkEnd w:id="30"/>
+    <w:bookmarkStart w:id="31" w:name="misplaced-blame-its-not-the-tool"/>
     <w:p>
       <w:pPr>
         <w:pStyle w:val="Heading2"/>
@@ -1216,8 +1286,8 @@
         </w:pict>
       </w:r>
     </w:p>
-    <w:bookmarkEnd w:id="26"/>
-    <w:bookmarkStart w:id="27" w:name="fear-of-ai-the-root-of-resistance"/>
+    <w:bookmarkEnd w:id="31"/>
+    <w:bookmarkStart w:id="32" w:name="fear-of-ai-the-root-of-resistance"/>
     <w:p>
       <w:pPr>
         <w:pStyle w:val="Heading2"/>
@@ -1482,8 +1552,8 @@
         </w:pict>
       </w:r>
     </w:p>
-    <w:bookmarkEnd w:id="27"/>
-    <w:bookmarkStart w:id="28" w:name="ai-shame-the-hidden-barrier"/>
+    <w:bookmarkEnd w:id="32"/>
+    <w:bookmarkStart w:id="33" w:name="ai-shame-the-hidden-barrier"/>
     <w:p>
       <w:pPr>
         <w:pStyle w:val="Heading2"/>
@@ -1828,8 +1898,8 @@
         </w:pict>
       </w:r>
     </w:p>
-    <w:bookmarkEnd w:id="28"/>
-    <w:bookmarkStart w:id="29" w:name="three-practical-pathways"/>
+    <w:bookmarkEnd w:id="33"/>
+    <w:bookmarkStart w:id="34" w:name="three-practical-pathways"/>
     <w:p>
       <w:pPr>
         <w:pStyle w:val="Heading2"/>
@@ -2137,8 +2207,8 @@
         </w:pict>
       </w:r>
     </w:p>
-    <w:bookmarkEnd w:id="29"/>
-    <w:bookmarkStart w:id="30" w:name="quick-win-30-minute-experiment"/>
+    <w:bookmarkEnd w:id="34"/>
+    <w:bookmarkStart w:id="35" w:name="quick-win-30-minute-experiment"/>
     <w:p>
       <w:pPr>
         <w:pStyle w:val="Heading2"/>
@@ -2432,8 +2502,8 @@
         </w:pict>
       </w:r>
     </w:p>
-    <w:bookmarkEnd w:id="30"/>
-    <w:bookmarkStart w:id="31" w:name="showcase-curriculum-curator-flx"/>
+    <w:bookmarkEnd w:id="35"/>
+    <w:bookmarkStart w:id="36" w:name="showcase-curriculum-curator-flx"/>
     <w:p>
       <w:pPr>
         <w:pStyle w:val="Heading2"/>
@@ -2711,8 +2781,8 @@
         </w:pict>
       </w:r>
     </w:p>
-    <w:bookmarkEnd w:id="31"/>
-    <w:bookmarkStart w:id="32" w:name="questions-to-guide-your-thinking"/>
+    <w:bookmarkEnd w:id="36"/>
+    <w:bookmarkStart w:id="37" w:name="questions-to-guide-your-thinking"/>
     <w:p>
       <w:pPr>
         <w:pStyle w:val="Heading2"/>
@@ -2973,8 +3043,8 @@
         </w:pict>
       </w:r>
     </w:p>
-    <w:bookmarkEnd w:id="32"/>
-    <w:bookmarkStart w:id="33" w:name="lets-discuss"/>
+    <w:bookmarkEnd w:id="37"/>
+    <w:bookmarkStart w:id="38" w:name="lets-discuss"/>
     <w:p>
       <w:pPr>
         <w:pStyle w:val="Heading2"/>
@@ -3238,8 +3308,8 @@
         </w:pict>
       </w:r>
     </w:p>
-    <w:bookmarkEnd w:id="33"/>
-    <w:bookmarkStart w:id="34" w:name="thank-you"/>
+    <w:bookmarkEnd w:id="38"/>
+    <w:bookmarkStart w:id="39" w:name="thank-you"/>
     <w:p>
       <w:pPr>
         <w:pStyle w:val="Heading2"/>
@@ -3565,8 +3635,8 @@
         </w:pict>
       </w:r>
     </w:p>
-    <w:bookmarkEnd w:id="34"/>
-    <w:bookmarkStart w:id="36" w:name="resources-references"/>
+    <w:bookmarkEnd w:id="39"/>
+    <w:bookmarkStart w:id="41" w:name="resources-references"/>
     <w:p>
       <w:pPr>
         <w:pStyle w:val="Heading2"/>
@@ -3697,7 +3767,7 @@
         </w:numPr>
         <w:pStyle w:val="Compact"/>
       </w:pPr>
-      <w:hyperlink r:id="rId35">
+      <w:hyperlink r:id="rId40">
         <w:r>
           <w:rPr>
             <w:rStyle w:val="Hyperlink"/>
@@ -3706,7 +3776,7 @@
         </w:r>
       </w:hyperlink>
     </w:p>
-    <w:bookmarkEnd w:id="36"/>
+    <w:bookmarkEnd w:id="41"/>
     <w:sectPr/>
   </w:body>
 </w:document>

</xml_diff>